<commit_message>
Finished linux command doc
</commit_message>
<xml_diff>
--- a/Bash/linux_commands.docx
+++ b/Bash/linux_commands.docx
@@ -1059,6 +1059,88 @@
             <w:pPr>
               <w:rPr>
                 <w:rFonts w:ascii="Arial" w:hAnsi="Arial" w:cs="Arial"/>
+                <w:i/>
+                <w:iCs/>
+              </w:rPr>
+            </w:pPr>
+            <w:proofErr w:type="spellStart"/>
+            <w:r>
+              <w:rPr>
+                <w:rFonts w:ascii="Arial" w:hAnsi="Arial" w:cs="Arial"/>
+              </w:rPr>
+              <w:t>Printenv</w:t>
+            </w:r>
+            <w:proofErr w:type="spellEnd"/>
+            <w:r>
+              <w:rPr>
+                <w:rFonts w:ascii="Arial" w:hAnsi="Arial" w:cs="Arial"/>
+              </w:rPr>
+              <w:t xml:space="preserve"> </w:t>
+            </w:r>
+            <w:r>
+              <w:rPr>
+                <w:rFonts w:ascii="Arial" w:hAnsi="Arial" w:cs="Arial"/>
+                <w:i/>
+                <w:iCs/>
+              </w:rPr>
+              <w:t>env</w:t>
+            </w:r>
+          </w:p>
+        </w:tc>
+        <w:tc>
+          <w:tcPr>
+            <w:tcW w:w="4455" w:type="dxa"/>
+          </w:tcPr>
+          <w:p>
+            <w:pPr>
+              <w:rPr>
+                <w:rFonts w:ascii="Arial" w:hAnsi="Arial" w:cs="Arial"/>
+              </w:rPr>
+            </w:pPr>
+            <w:r>
+              <w:rPr>
+                <w:rFonts w:ascii="Arial" w:hAnsi="Arial" w:cs="Arial"/>
+              </w:rPr>
+              <w:t>Print out specific environment variable</w:t>
+            </w:r>
+          </w:p>
+        </w:tc>
+        <w:tc>
+          <w:tcPr>
+            <w:tcW w:w="3006" w:type="dxa"/>
+          </w:tcPr>
+          <w:p>
+            <w:pPr>
+              <w:rPr>
+                <w:rFonts w:ascii="Arial" w:hAnsi="Arial" w:cs="Arial"/>
+              </w:rPr>
+            </w:pPr>
+            <w:proofErr w:type="spellStart"/>
+            <w:r>
+              <w:rPr>
+                <w:rFonts w:ascii="Arial" w:hAnsi="Arial" w:cs="Arial"/>
+              </w:rPr>
+              <w:t>Printenv</w:t>
+            </w:r>
+            <w:proofErr w:type="spellEnd"/>
+            <w:r>
+              <w:rPr>
+                <w:rFonts w:ascii="Arial" w:hAnsi="Arial" w:cs="Arial"/>
+              </w:rPr>
+              <w:t xml:space="preserve"> HOME</w:t>
+            </w:r>
+          </w:p>
+        </w:tc>
+      </w:tr>
+      <w:tr>
+        <w:tc>
+          <w:tcPr>
+            <w:tcW w:w="1555" w:type="dxa"/>
+          </w:tcPr>
+          <w:p>
+            <w:pPr>
+              <w:rPr>
+                <w:rFonts w:ascii="Arial" w:hAnsi="Arial" w:cs="Arial"/>
               </w:rPr>
             </w:pPr>
             <w:r>
@@ -1129,6 +1211,188 @@
                 <w:rFonts w:ascii="Arial" w:hAnsi="Arial" w:cs="Arial"/>
               </w:rPr>
               <w:t>/bin/php)</w:t>
+            </w:r>
+          </w:p>
+        </w:tc>
+      </w:tr>
+      <w:tr>
+        <w:tc>
+          <w:tcPr>
+            <w:tcW w:w="1555" w:type="dxa"/>
+          </w:tcPr>
+          <w:p>
+            <w:pPr>
+              <w:rPr>
+                <w:rFonts w:ascii="Arial" w:hAnsi="Arial" w:cs="Arial"/>
+              </w:rPr>
+            </w:pPr>
+            <w:r>
+              <w:rPr>
+                <w:rFonts w:ascii="Arial" w:hAnsi="Arial" w:cs="Arial"/>
+              </w:rPr>
+              <w:t>Free -h</w:t>
+            </w:r>
+          </w:p>
+        </w:tc>
+        <w:tc>
+          <w:tcPr>
+            <w:tcW w:w="4455" w:type="dxa"/>
+          </w:tcPr>
+          <w:p>
+            <w:pPr>
+              <w:rPr>
+                <w:rFonts w:ascii="Arial" w:hAnsi="Arial" w:cs="Arial"/>
+              </w:rPr>
+            </w:pPr>
+            <w:r>
+              <w:rPr>
+                <w:rFonts w:ascii="Arial" w:hAnsi="Arial" w:cs="Arial"/>
+              </w:rPr>
+              <w:t>Human readable (-h) RAM info</w:t>
+            </w:r>
+          </w:p>
+        </w:tc>
+        <w:tc>
+          <w:tcPr>
+            <w:tcW w:w="3006" w:type="dxa"/>
+          </w:tcPr>
+          <w:p>
+            <w:pPr>
+              <w:rPr>
+                <w:rFonts w:ascii="Arial" w:hAnsi="Arial" w:cs="Arial"/>
+              </w:rPr>
+            </w:pPr>
+            <w:r>
+              <w:rPr>
+                <w:rFonts w:ascii="Arial" w:hAnsi="Arial" w:cs="Arial"/>
+              </w:rPr>
+              <w:t>Free -h</w:t>
+            </w:r>
+          </w:p>
+        </w:tc>
+      </w:tr>
+      <w:tr>
+        <w:tc>
+          <w:tcPr>
+            <w:tcW w:w="1555" w:type="dxa"/>
+          </w:tcPr>
+          <w:p>
+            <w:pPr>
+              <w:rPr>
+                <w:rFonts w:ascii="Arial" w:hAnsi="Arial" w:cs="Arial"/>
+              </w:rPr>
+            </w:pPr>
+            <w:r>
+              <w:rPr>
+                <w:rFonts w:ascii="Arial" w:hAnsi="Arial" w:cs="Arial"/>
+              </w:rPr>
+              <w:t>Df -h</w:t>
+            </w:r>
+          </w:p>
+        </w:tc>
+        <w:tc>
+          <w:tcPr>
+            <w:tcW w:w="4455" w:type="dxa"/>
+          </w:tcPr>
+          <w:p>
+            <w:pPr>
+              <w:rPr>
+                <w:rFonts w:ascii="Arial" w:hAnsi="Arial" w:cs="Arial"/>
+              </w:rPr>
+            </w:pPr>
+            <w:r>
+              <w:rPr>
+                <w:rFonts w:ascii="Arial" w:hAnsi="Arial" w:cs="Arial"/>
+              </w:rPr>
+              <w:t xml:space="preserve">See </w:t>
+            </w:r>
+            <w:proofErr w:type="spellStart"/>
+            <w:r>
+              <w:rPr>
+                <w:rFonts w:ascii="Arial" w:hAnsi="Arial" w:cs="Arial"/>
+              </w:rPr>
+              <w:t>harddrive</w:t>
+            </w:r>
+            <w:proofErr w:type="spellEnd"/>
+            <w:r>
+              <w:rPr>
+                <w:rFonts w:ascii="Arial" w:hAnsi="Arial" w:cs="Arial"/>
+              </w:rPr>
+              <w:t xml:space="preserve"> space, -h (human readable)</w:t>
+            </w:r>
+          </w:p>
+        </w:tc>
+        <w:tc>
+          <w:tcPr>
+            <w:tcW w:w="3006" w:type="dxa"/>
+          </w:tcPr>
+          <w:p>
+            <w:pPr>
+              <w:rPr>
+                <w:rFonts w:ascii="Arial" w:hAnsi="Arial" w:cs="Arial"/>
+              </w:rPr>
+            </w:pPr>
+            <w:r>
+              <w:rPr>
+                <w:rFonts w:ascii="Arial" w:hAnsi="Arial" w:cs="Arial"/>
+              </w:rPr>
+              <w:t>Df -h</w:t>
+            </w:r>
+          </w:p>
+        </w:tc>
+      </w:tr>
+      <w:tr>
+        <w:tc>
+          <w:tcPr>
+            <w:tcW w:w="1555" w:type="dxa"/>
+          </w:tcPr>
+          <w:p>
+            <w:pPr>
+              <w:rPr>
+                <w:rFonts w:ascii="Arial" w:hAnsi="Arial" w:cs="Arial"/>
+              </w:rPr>
+            </w:pPr>
+            <w:r>
+              <w:rPr>
+                <w:rFonts w:ascii="Arial" w:hAnsi="Arial" w:cs="Arial"/>
+              </w:rPr>
+              <w:t>Ip a</w:t>
+            </w:r>
+          </w:p>
+        </w:tc>
+        <w:tc>
+          <w:tcPr>
+            <w:tcW w:w="4455" w:type="dxa"/>
+          </w:tcPr>
+          <w:p>
+            <w:pPr>
+              <w:rPr>
+                <w:rFonts w:ascii="Arial" w:hAnsi="Arial" w:cs="Arial"/>
+              </w:rPr>
+            </w:pPr>
+            <w:r>
+              <w:rPr>
+                <w:rFonts w:ascii="Arial" w:hAnsi="Arial" w:cs="Arial"/>
+              </w:rPr>
+              <w:t>Networking information</w:t>
+            </w:r>
+          </w:p>
+        </w:tc>
+        <w:tc>
+          <w:tcPr>
+            <w:tcW w:w="3006" w:type="dxa"/>
+          </w:tcPr>
+          <w:p>
+            <w:pPr>
+              <w:rPr>
+                <w:rFonts w:ascii="Arial" w:hAnsi="Arial" w:cs="Arial"/>
+              </w:rPr>
+            </w:pPr>
+            <w:r>
+              <w:rPr>
+                <w:rFonts w:ascii="Arial" w:hAnsi="Arial" w:cs="Arial"/>
+              </w:rPr>
+              <w:t>Ip a</w:t>
             </w:r>
           </w:p>
         </w:tc>
@@ -1387,6 +1651,48 @@
       <w:pPr>
         <w:rPr>
           <w:rFonts w:ascii="Arial" w:hAnsi="Arial" w:cs="Arial"/>
+        </w:rPr>
+      </w:pPr>
+    </w:p>
+    <w:p>
+      <w:pPr>
+        <w:rPr>
+          <w:rFonts w:ascii="Arial" w:hAnsi="Arial" w:cs="Arial"/>
+        </w:rPr>
+      </w:pPr>
+    </w:p>
+    <w:p>
+      <w:pPr>
+        <w:rPr>
+          <w:rFonts w:ascii="Arial" w:hAnsi="Arial" w:cs="Arial"/>
+        </w:rPr>
+      </w:pPr>
+    </w:p>
+    <w:p>
+      <w:pPr>
+        <w:rPr>
+          <w:rFonts w:ascii="Arial" w:hAnsi="Arial" w:cs="Arial"/>
+        </w:rPr>
+      </w:pPr>
+    </w:p>
+    <w:p>
+      <w:pPr>
+        <w:rPr>
+          <w:rFonts w:ascii="Arial" w:hAnsi="Arial" w:cs="Arial"/>
+        </w:rPr>
+      </w:pPr>
+    </w:p>
+    <w:p>
+      <w:pPr>
+        <w:rPr>
+          <w:rFonts w:ascii="Arial" w:hAnsi="Arial" w:cs="Arial"/>
+        </w:rPr>
+      </w:pPr>
+    </w:p>
+    <w:p>
+      <w:pPr>
+        <w:rPr>
+          <w:rFonts w:ascii="Arial" w:hAnsi="Arial" w:cs="Arial"/>
           <w:u w:val="single"/>
         </w:rPr>
       </w:pPr>
@@ -1395,6 +1701,7 @@
           <w:rFonts w:ascii="Arial" w:hAnsi="Arial" w:cs="Arial"/>
           <w:u w:val="single"/>
         </w:rPr>
+        <w:lastRenderedPageBreak/>
         <w:t>Linux file system</w:t>
       </w:r>
     </w:p>
@@ -1842,38 +2149,289 @@
           <w:u w:val="single"/>
         </w:rPr>
       </w:pPr>
+    </w:p>
+    <w:p>
+      <w:pPr>
+        <w:rPr>
+          <w:rFonts w:ascii="Arial" w:hAnsi="Arial" w:cs="Arial"/>
+          <w:u w:val="single"/>
+        </w:rPr>
+      </w:pPr>
+      <w:bookmarkStart w:id="0" w:name="_GoBack"/>
+      <w:bookmarkEnd w:id="0"/>
       <w:r>
         <w:rPr>
           <w:rFonts w:ascii="Arial" w:hAnsi="Arial" w:cs="Arial"/>
           <w:u w:val="single"/>
         </w:rPr>
-        <w:lastRenderedPageBreak/>
         <w:t>Working with .tar and .zip</w:t>
       </w:r>
     </w:p>
-    <w:p>
-      <w:pPr>
-        <w:rPr>
-          <w:rFonts w:ascii="Arial" w:hAnsi="Arial" w:cs="Arial"/>
-          <w:u w:val="single"/>
-        </w:rPr>
-      </w:pPr>
-    </w:p>
-    <w:p>
-      <w:pPr>
-        <w:rPr>
-          <w:rFonts w:ascii="Arial" w:hAnsi="Arial" w:cs="Arial"/>
-          <w:u w:val="single"/>
-        </w:rPr>
-      </w:pPr>
-      <w:r>
-        <w:rPr>
-          <w:rFonts w:ascii="Arial" w:hAnsi="Arial" w:cs="Arial"/>
-          <w:u w:val="single"/>
-        </w:rPr>
-        <w:t>Find system hardware and disk information</w:t>
-      </w:r>
-    </w:p>
+    <w:tbl>
+      <w:tblPr>
+        <w:tblStyle w:val="TableGrid"/>
+        <w:tblW w:w="0" w:type="auto"/>
+        <w:tblLook w:val="04A0" w:firstRow="1" w:lastRow="0" w:firstColumn="1" w:lastColumn="0" w:noHBand="0" w:noVBand="1"/>
+      </w:tblPr>
+      <w:tblGrid>
+        <w:gridCol w:w="3964"/>
+        <w:gridCol w:w="5052"/>
+      </w:tblGrid>
+      <w:tr>
+        <w:tc>
+          <w:tcPr>
+            <w:tcW w:w="3964" w:type="dxa"/>
+          </w:tcPr>
+          <w:p>
+            <w:pPr>
+              <w:rPr>
+                <w:rFonts w:ascii="Arial" w:hAnsi="Arial" w:cs="Arial"/>
+                <w:b/>
+                <w:bCs/>
+              </w:rPr>
+            </w:pPr>
+            <w:r>
+              <w:rPr>
+                <w:rFonts w:ascii="Arial" w:hAnsi="Arial" w:cs="Arial"/>
+                <w:b/>
+                <w:bCs/>
+              </w:rPr>
+              <w:t>Command</w:t>
+            </w:r>
+          </w:p>
+        </w:tc>
+        <w:tc>
+          <w:tcPr>
+            <w:tcW w:w="5052" w:type="dxa"/>
+          </w:tcPr>
+          <w:p>
+            <w:pPr>
+              <w:rPr>
+                <w:rFonts w:ascii="Arial" w:hAnsi="Arial" w:cs="Arial"/>
+                <w:b/>
+                <w:bCs/>
+              </w:rPr>
+            </w:pPr>
+            <w:r>
+              <w:rPr>
+                <w:rFonts w:ascii="Arial" w:hAnsi="Arial" w:cs="Arial"/>
+                <w:b/>
+                <w:bCs/>
+              </w:rPr>
+              <w:t>Description</w:t>
+            </w:r>
+          </w:p>
+        </w:tc>
+      </w:tr>
+      <w:tr>
+        <w:tc>
+          <w:tcPr>
+            <w:tcW w:w="3964" w:type="dxa"/>
+          </w:tcPr>
+          <w:p>
+            <w:pPr>
+              <w:rPr>
+                <w:rFonts w:ascii="Arial" w:hAnsi="Arial" w:cs="Arial"/>
+                <w:i/>
+                <w:iCs/>
+              </w:rPr>
+            </w:pPr>
+            <w:r>
+              <w:rPr>
+                <w:rFonts w:ascii="Arial" w:hAnsi="Arial" w:cs="Arial"/>
+                <w:i/>
+                <w:iCs/>
+              </w:rPr>
+              <w:t xml:space="preserve">Tar </w:t>
+            </w:r>
+            <w:proofErr w:type="spellStart"/>
+            <w:r>
+              <w:rPr>
+                <w:rFonts w:ascii="Arial" w:hAnsi="Arial" w:cs="Arial"/>
+                <w:i/>
+                <w:iCs/>
+              </w:rPr>
+              <w:t>cvf</w:t>
+            </w:r>
+            <w:proofErr w:type="spellEnd"/>
+            <w:r>
+              <w:rPr>
+                <w:rFonts w:ascii="Arial" w:hAnsi="Arial" w:cs="Arial"/>
+              </w:rPr>
+              <w:t xml:space="preserve"> </w:t>
+            </w:r>
+            <w:r>
+              <w:rPr>
+                <w:rFonts w:ascii="Arial" w:hAnsi="Arial" w:cs="Arial"/>
+                <w:i/>
+                <w:iCs/>
+              </w:rPr>
+              <w:t>path/to</w:t>
+            </w:r>
+            <w:proofErr w:type="gramStart"/>
+            <w:r>
+              <w:rPr>
+                <w:rFonts w:ascii="Arial" w:hAnsi="Arial" w:cs="Arial"/>
+                <w:i/>
+                <w:iCs/>
+              </w:rPr>
+              <w:t>/.tarfile</w:t>
+            </w:r>
+            <w:proofErr w:type="gramEnd"/>
+            <w:r>
+              <w:rPr>
+                <w:rFonts w:ascii="Arial" w:hAnsi="Arial" w:cs="Arial"/>
+                <w:i/>
+                <w:iCs/>
+              </w:rPr>
+              <w:t xml:space="preserve"> folder/to/create</w:t>
+            </w:r>
+          </w:p>
+        </w:tc>
+        <w:tc>
+          <w:tcPr>
+            <w:tcW w:w="5052" w:type="dxa"/>
+          </w:tcPr>
+          <w:p>
+            <w:pPr>
+              <w:rPr>
+                <w:rFonts w:ascii="Arial" w:hAnsi="Arial" w:cs="Arial"/>
+              </w:rPr>
+            </w:pPr>
+            <w:r>
+              <w:rPr>
+                <w:rFonts w:ascii="Arial" w:hAnsi="Arial" w:cs="Arial"/>
+              </w:rPr>
+              <w:t>C = create archive, v = verbose (verbosely list files processed), f = output to a file</w:t>
+            </w:r>
+            <w:r>
+              <w:rPr>
+                <w:rFonts w:ascii="Arial" w:hAnsi="Arial" w:cs="Arial"/>
+              </w:rPr>
+              <w:t>.</w:t>
+            </w:r>
+          </w:p>
+          <w:p>
+            <w:pPr>
+              <w:rPr>
+                <w:rFonts w:ascii="Arial" w:hAnsi="Arial" w:cs="Arial"/>
+              </w:rPr>
+            </w:pPr>
+            <w:r>
+              <w:rPr>
+                <w:rFonts w:ascii="Arial" w:hAnsi="Arial" w:cs="Arial"/>
+              </w:rPr>
+              <w:t xml:space="preserve">e.g. tar </w:t>
+            </w:r>
+            <w:proofErr w:type="spellStart"/>
+            <w:r>
+              <w:rPr>
+                <w:rFonts w:ascii="Arial" w:hAnsi="Arial" w:cs="Arial"/>
+              </w:rPr>
+              <w:t>cvf</w:t>
+            </w:r>
+            <w:proofErr w:type="spellEnd"/>
+            <w:r>
+              <w:rPr>
+                <w:rFonts w:ascii="Arial" w:hAnsi="Arial" w:cs="Arial"/>
+              </w:rPr>
+              <w:t xml:space="preserve"> foldername.tar </w:t>
+            </w:r>
+            <w:proofErr w:type="spellStart"/>
+            <w:r>
+              <w:rPr>
+                <w:rFonts w:ascii="Arial" w:hAnsi="Arial" w:cs="Arial"/>
+              </w:rPr>
+              <w:t>foldername</w:t>
+            </w:r>
+            <w:proofErr w:type="spellEnd"/>
+            <w:r>
+              <w:rPr>
+                <w:rFonts w:ascii="Arial" w:hAnsi="Arial" w:cs="Arial"/>
+              </w:rPr>
+              <w:t>/</w:t>
+            </w:r>
+          </w:p>
+        </w:tc>
+      </w:tr>
+      <w:tr>
+        <w:tc>
+          <w:tcPr>
+            <w:tcW w:w="3964" w:type="dxa"/>
+          </w:tcPr>
+          <w:p>
+            <w:pPr>
+              <w:rPr>
+                <w:rFonts w:ascii="Arial" w:hAnsi="Arial" w:cs="Arial"/>
+                <w:i/>
+                <w:iCs/>
+              </w:rPr>
+            </w:pPr>
+            <w:r>
+              <w:rPr>
+                <w:rFonts w:ascii="Arial" w:hAnsi="Arial" w:cs="Arial"/>
+                <w:i/>
+                <w:iCs/>
+              </w:rPr>
+              <w:t>Unzip path/to/.zip</w:t>
+            </w:r>
+          </w:p>
+          <w:p>
+            <w:pPr>
+              <w:rPr>
+                <w:rFonts w:ascii="Arial" w:hAnsi="Arial" w:cs="Arial"/>
+                <w:i/>
+                <w:iCs/>
+              </w:rPr>
+            </w:pPr>
+            <w:r>
+              <w:rPr>
+                <w:rFonts w:ascii="Arial" w:hAnsi="Arial" w:cs="Arial"/>
+                <w:i/>
+                <w:iCs/>
+              </w:rPr>
+              <w:t xml:space="preserve">Unzip path/to/.zip -d </w:t>
+            </w:r>
+            <w:proofErr w:type="spellStart"/>
+            <w:r>
+              <w:rPr>
+                <w:rFonts w:ascii="Arial" w:hAnsi="Arial" w:cs="Arial"/>
+                <w:i/>
+                <w:iCs/>
+              </w:rPr>
+              <w:t>destinationfolder</w:t>
+            </w:r>
+            <w:proofErr w:type="spellEnd"/>
+            <w:r>
+              <w:rPr>
+                <w:rFonts w:ascii="Arial" w:hAnsi="Arial" w:cs="Arial"/>
+                <w:i/>
+                <w:iCs/>
+              </w:rPr>
+              <w:t>/</w:t>
+            </w:r>
+          </w:p>
+        </w:tc>
+        <w:tc>
+          <w:tcPr>
+            <w:tcW w:w="5052" w:type="dxa"/>
+          </w:tcPr>
+          <w:p>
+            <w:pPr>
+              <w:rPr>
+                <w:rFonts w:ascii="Arial" w:hAnsi="Arial" w:cs="Arial"/>
+              </w:rPr>
+            </w:pPr>
+            <w:r>
+              <w:rPr>
+                <w:rFonts w:ascii="Arial" w:hAnsi="Arial" w:cs="Arial"/>
+              </w:rPr>
+              <w:t>The unzip program may first need installing</w:t>
+            </w:r>
+          </w:p>
+        </w:tc>
+      </w:tr>
+    </w:tbl>
     <w:p>
       <w:pPr>
         <w:rPr>
@@ -1901,6 +2459,234 @@
       <w:pPr>
         <w:rPr>
           <w:rFonts w:ascii="Arial" w:hAnsi="Arial" w:cs="Arial"/>
+        </w:rPr>
+      </w:pPr>
+      <w:r>
+        <w:rPr>
+          <w:rFonts w:ascii="Arial" w:hAnsi="Arial" w:cs="Arial"/>
+        </w:rPr>
+        <w:t>Processes are programs which get loaded in to memory. Process get a PID (Process ID)</w:t>
+      </w:r>
+      <w:r>
+        <w:rPr>
+          <w:rFonts w:ascii="Arial" w:hAnsi="Arial" w:cs="Arial"/>
+        </w:rPr>
+        <w:t>.</w:t>
+      </w:r>
+    </w:p>
+    <w:tbl>
+      <w:tblPr>
+        <w:tblStyle w:val="TableGrid"/>
+        <w:tblW w:w="0" w:type="auto"/>
+        <w:tblLook w:val="04A0" w:firstRow="1" w:lastRow="0" w:firstColumn="1" w:lastColumn="0" w:noHBand="0" w:noVBand="1"/>
+      </w:tblPr>
+      <w:tblGrid>
+        <w:gridCol w:w="3964"/>
+        <w:gridCol w:w="5052"/>
+      </w:tblGrid>
+      <w:tr>
+        <w:tc>
+          <w:tcPr>
+            <w:tcW w:w="3964" w:type="dxa"/>
+          </w:tcPr>
+          <w:p>
+            <w:pPr>
+              <w:rPr>
+                <w:rFonts w:ascii="Arial" w:hAnsi="Arial" w:cs="Arial"/>
+                <w:b/>
+                <w:bCs/>
+              </w:rPr>
+            </w:pPr>
+            <w:r>
+              <w:rPr>
+                <w:rFonts w:ascii="Arial" w:hAnsi="Arial" w:cs="Arial"/>
+                <w:b/>
+                <w:bCs/>
+              </w:rPr>
+              <w:t>Command</w:t>
+            </w:r>
+          </w:p>
+        </w:tc>
+        <w:tc>
+          <w:tcPr>
+            <w:tcW w:w="5052" w:type="dxa"/>
+          </w:tcPr>
+          <w:p>
+            <w:pPr>
+              <w:rPr>
+                <w:rFonts w:ascii="Arial" w:hAnsi="Arial" w:cs="Arial"/>
+                <w:b/>
+                <w:bCs/>
+              </w:rPr>
+            </w:pPr>
+            <w:r>
+              <w:rPr>
+                <w:rFonts w:ascii="Arial" w:hAnsi="Arial" w:cs="Arial"/>
+                <w:b/>
+                <w:bCs/>
+              </w:rPr>
+              <w:t>Description</w:t>
+            </w:r>
+          </w:p>
+        </w:tc>
+      </w:tr>
+      <w:tr>
+        <w:tc>
+          <w:tcPr>
+            <w:tcW w:w="3964" w:type="dxa"/>
+          </w:tcPr>
+          <w:p>
+            <w:pPr>
+              <w:rPr>
+                <w:rFonts w:ascii="Arial" w:hAnsi="Arial" w:cs="Arial"/>
+              </w:rPr>
+            </w:pPr>
+            <w:r>
+              <w:rPr>
+                <w:rFonts w:ascii="Arial" w:hAnsi="Arial" w:cs="Arial"/>
+              </w:rPr>
+              <w:t>Ps</w:t>
+            </w:r>
+          </w:p>
+        </w:tc>
+        <w:tc>
+          <w:tcPr>
+            <w:tcW w:w="5052" w:type="dxa"/>
+          </w:tcPr>
+          <w:p>
+            <w:pPr>
+              <w:rPr>
+                <w:rFonts w:ascii="Arial" w:hAnsi="Arial" w:cs="Arial"/>
+              </w:rPr>
+            </w:pPr>
+            <w:r>
+              <w:rPr>
+                <w:rFonts w:ascii="Arial" w:hAnsi="Arial" w:cs="Arial"/>
+              </w:rPr>
+              <w:t>See processes running</w:t>
+            </w:r>
+            <w:r>
+              <w:rPr>
+                <w:rFonts w:ascii="Arial" w:hAnsi="Arial" w:cs="Arial"/>
+              </w:rPr>
+              <w:t xml:space="preserve"> from current user/shell</w:t>
+            </w:r>
+          </w:p>
+        </w:tc>
+      </w:tr>
+      <w:tr>
+        <w:tc>
+          <w:tcPr>
+            <w:tcW w:w="3964" w:type="dxa"/>
+          </w:tcPr>
+          <w:p>
+            <w:pPr>
+              <w:rPr>
+                <w:rFonts w:ascii="Arial" w:hAnsi="Arial" w:cs="Arial"/>
+              </w:rPr>
+            </w:pPr>
+            <w:r>
+              <w:rPr>
+                <w:rFonts w:ascii="Arial" w:hAnsi="Arial" w:cs="Arial"/>
+              </w:rPr>
+              <w:t>Ps -</w:t>
+            </w:r>
+            <w:proofErr w:type="spellStart"/>
+            <w:r>
+              <w:rPr>
+                <w:rFonts w:ascii="Arial" w:hAnsi="Arial" w:cs="Arial"/>
+              </w:rPr>
+              <w:t>ef</w:t>
+            </w:r>
+            <w:proofErr w:type="spellEnd"/>
+          </w:p>
+        </w:tc>
+        <w:tc>
+          <w:tcPr>
+            <w:tcW w:w="5052" w:type="dxa"/>
+          </w:tcPr>
+          <w:p>
+            <w:pPr>
+              <w:rPr>
+                <w:rFonts w:ascii="Arial" w:hAnsi="Arial" w:cs="Arial"/>
+              </w:rPr>
+            </w:pPr>
+            <w:r>
+              <w:rPr>
+                <w:rFonts w:ascii="Arial" w:hAnsi="Arial" w:cs="Arial"/>
+              </w:rPr>
+              <w:t xml:space="preserve">See </w:t>
+            </w:r>
+            <w:r>
+              <w:rPr>
+                <w:rFonts w:ascii="Arial" w:hAnsi="Arial" w:cs="Arial"/>
+              </w:rPr>
+              <w:t xml:space="preserve">all </w:t>
+            </w:r>
+            <w:r>
+              <w:rPr>
+                <w:rFonts w:ascii="Arial" w:hAnsi="Arial" w:cs="Arial"/>
+              </w:rPr>
+              <w:t>process</w:t>
+            </w:r>
+            <w:r>
+              <w:rPr>
+                <w:rFonts w:ascii="Arial" w:hAnsi="Arial" w:cs="Arial"/>
+              </w:rPr>
+              <w:t xml:space="preserve">es </w:t>
+            </w:r>
+            <w:r>
+              <w:rPr>
+                <w:rFonts w:ascii="Arial" w:hAnsi="Arial" w:cs="Arial"/>
+              </w:rPr>
+              <w:t>running and other information</w:t>
+            </w:r>
+          </w:p>
+        </w:tc>
+      </w:tr>
+      <w:tr>
+        <w:tc>
+          <w:tcPr>
+            <w:tcW w:w="3964" w:type="dxa"/>
+          </w:tcPr>
+          <w:p>
+            <w:pPr>
+              <w:rPr>
+                <w:rFonts w:ascii="Arial" w:hAnsi="Arial" w:cs="Arial"/>
+              </w:rPr>
+            </w:pPr>
+            <w:r>
+              <w:rPr>
+                <w:rFonts w:ascii="Arial" w:hAnsi="Arial" w:cs="Arial"/>
+              </w:rPr>
+              <w:t>Top</w:t>
+            </w:r>
+          </w:p>
+        </w:tc>
+        <w:tc>
+          <w:tcPr>
+            <w:tcW w:w="5052" w:type="dxa"/>
+          </w:tcPr>
+          <w:p>
+            <w:pPr>
+              <w:rPr>
+                <w:rFonts w:ascii="Arial" w:hAnsi="Arial" w:cs="Arial"/>
+              </w:rPr>
+            </w:pPr>
+            <w:r>
+              <w:rPr>
+                <w:rFonts w:ascii="Arial" w:hAnsi="Arial" w:cs="Arial"/>
+              </w:rPr>
+              <w:t>Show processes in real time</w:t>
+            </w:r>
+          </w:p>
+        </w:tc>
+      </w:tr>
+    </w:tbl>
+    <w:p>
+      <w:pPr>
+        <w:rPr>
+          <w:rFonts w:ascii="Arial" w:hAnsi="Arial" w:cs="Arial"/>
           <w:u w:val="single"/>
         </w:rPr>
       </w:pPr>
@@ -1924,7 +2710,83 @@
       <w:pPr>
         <w:rPr>
           <w:rFonts w:ascii="Arial" w:hAnsi="Arial" w:cs="Arial"/>
-          <w:u w:val="single"/>
+        </w:rPr>
+      </w:pPr>
+      <w:proofErr w:type="spellStart"/>
+      <w:r>
+        <w:rPr>
+          <w:rFonts w:ascii="Arial" w:hAnsi="Arial" w:cs="Arial"/>
+        </w:rPr>
+        <w:t>Sudo</w:t>
+      </w:r>
+      <w:proofErr w:type="spellEnd"/>
+      <w:r>
+        <w:rPr>
+          <w:rFonts w:ascii="Arial" w:hAnsi="Arial" w:cs="Arial"/>
+        </w:rPr>
+        <w:t xml:space="preserve"> vim /etc/crontabs</w:t>
+      </w:r>
+    </w:p>
+    <w:p>
+      <w:pPr>
+        <w:rPr>
+          <w:rFonts w:ascii="Arial" w:hAnsi="Arial" w:cs="Arial"/>
+        </w:rPr>
+      </w:pPr>
+      <w:r>
+        <w:rPr>
+          <w:rFonts w:ascii="Arial" w:hAnsi="Arial" w:cs="Arial"/>
+        </w:rPr>
+        <w:t xml:space="preserve">use: </w:t>
+      </w:r>
+      <w:r>
+        <w:rPr>
+          <w:rFonts w:ascii="Arial" w:hAnsi="Arial" w:cs="Arial"/>
+          <w:i/>
+          <w:iCs/>
+        </w:rPr>
+        <w:t xml:space="preserve">crontab -e </w:t>
+      </w:r>
+      <w:r>
+        <w:rPr>
+          <w:rFonts w:ascii="Arial" w:hAnsi="Arial" w:cs="Arial"/>
+        </w:rPr>
+        <w:t>to create cronjobs</w:t>
+      </w:r>
+    </w:p>
+    <w:p>
+      <w:pPr>
+        <w:rPr>
+          <w:rFonts w:ascii="Arial" w:hAnsi="Arial" w:cs="Arial"/>
+        </w:rPr>
+      </w:pPr>
+      <w:r>
+        <w:rPr>
+          <w:rFonts w:ascii="Arial" w:hAnsi="Arial" w:cs="Arial"/>
+        </w:rPr>
+        <w:t xml:space="preserve">use: </w:t>
+      </w:r>
+      <w:r>
+        <w:rPr>
+          <w:rFonts w:ascii="Arial" w:hAnsi="Arial" w:cs="Arial"/>
+          <w:i/>
+          <w:iCs/>
+        </w:rPr>
+        <w:t xml:space="preserve">crontab -l </w:t>
+      </w:r>
+      <w:r>
+        <w:rPr>
+          <w:rFonts w:ascii="Arial" w:hAnsi="Arial" w:cs="Arial"/>
+        </w:rPr>
+        <w:t>to see cronjobs</w:t>
+      </w:r>
+    </w:p>
+    <w:p>
+      <w:pPr>
+        <w:rPr>
+          <w:rFonts w:ascii="Arial" w:hAnsi="Arial" w:cs="Arial"/>
+          <w:i/>
+          <w:iCs/>
         </w:rPr>
       </w:pPr>
     </w:p>
@@ -1932,27 +2794,52 @@
       <w:pPr>
         <w:rPr>
           <w:rFonts w:ascii="Arial" w:hAnsi="Arial" w:cs="Arial"/>
-          <w:u w:val="single"/>
+          <w:i/>
+          <w:iCs/>
         </w:rPr>
       </w:pPr>
-      <w:proofErr w:type="spellStart"/>
       <w:r>
         <w:rPr>
           <w:rFonts w:ascii="Arial" w:hAnsi="Arial" w:cs="Arial"/>
-          <w:u w:val="single"/>
-        </w:rPr>
-        <w:t>Ssh</w:t>
+          <w:i/>
+          <w:iCs/>
+        </w:rPr>
+        <w:t>minute hour day week month</w:t>
       </w:r>
-      <w:proofErr w:type="spellEnd"/>
+    </w:p>
+    <w:p>
+      <w:pPr>
+        <w:rPr>
+          <w:rFonts w:ascii="Arial" w:hAnsi="Arial" w:cs="Arial"/>
+          <w:i/>
+          <w:iCs/>
+        </w:rPr>
+      </w:pPr>
       <w:r>
         <w:rPr>
           <w:rFonts w:ascii="Arial" w:hAnsi="Arial" w:cs="Arial"/>
-          <w:u w:val="single"/>
-        </w:rPr>
-        <w:t xml:space="preserve"> (secure shell)</w:t>
+          <w:i/>
+          <w:iCs/>
+        </w:rPr>
+        <w:t>print ‘hello’ to test.txt every hour</w:t>
       </w:r>
-      <w:bookmarkStart w:id="0" w:name="_GoBack"/>
-      <w:bookmarkEnd w:id="0"/>
+    </w:p>
+    <w:p>
+      <w:pPr>
+        <w:rPr>
+          <w:rFonts w:ascii="Arial" w:hAnsi="Arial" w:cs="Arial"/>
+          <w:i/>
+          <w:iCs/>
+        </w:rPr>
+      </w:pPr>
+      <w:r>
+        <w:rPr>
+          <w:rFonts w:ascii="Arial" w:hAnsi="Arial" w:cs="Arial"/>
+          <w:i/>
+          <w:iCs/>
+        </w:rPr>
+        <w:t>0 1 * * * echo ‘Hello’ &gt;&gt; /Desktop/test.txt</w:t>
+      </w:r>
     </w:p>
     <w:sectPr>
       <w:pgSz w:w="11906" w:h="16838"/>
@@ -1981,7 +2868,7 @@
       </w:pPr>
     </w:pPrDefault>
   </w:docDefaults>
-  <w:latentStyles w:defLockedState="0" w:defUIPriority="99" w:defSemiHidden="0" w:defUnhideWhenUsed="0" w:defQFormat="0" w:count="375">
+  <w:latentStyles w:defLockedState="0" w:defUIPriority="99" w:defSemiHidden="0" w:defUnhideWhenUsed="0" w:defQFormat="0" w:count="376">
     <w:lsdException w:name="Normal" w:uiPriority="0" w:qFormat="1"/>
     <w:lsdException w:name="heading 1" w:uiPriority="9" w:qFormat="1"/>
     <w:lsdException w:name="heading 2" w:semiHidden="1" w:uiPriority="9" w:unhideWhenUsed="1" w:qFormat="1"/>
@@ -2087,7 +2974,6 @@
     <w:lsdException w:name="HTML Sample" w:semiHidden="1" w:unhideWhenUsed="1"/>
     <w:lsdException w:name="HTML Typewriter" w:semiHidden="1" w:unhideWhenUsed="1"/>
     <w:lsdException w:name="HTML Variable" w:semiHidden="1" w:unhideWhenUsed="1"/>
-    <w:lsdException w:name="Normal Table" w:semiHidden="1" w:unhideWhenUsed="1"/>
     <w:lsdException w:name="annotation subject" w:semiHidden="1" w:unhideWhenUsed="1"/>
     <w:lsdException w:name="No List" w:semiHidden="1" w:unhideWhenUsed="1"/>
     <w:lsdException w:name="Outline List 1" w:semiHidden="1" w:unhideWhenUsed="1"/>
@@ -2134,10 +3020,8 @@
     <w:lsdException w:name="Table Subtle 2" w:semiHidden="1" w:unhideWhenUsed="1"/>
     <w:lsdException w:name="Table Web 1" w:semiHidden="1" w:unhideWhenUsed="1"/>
     <w:lsdException w:name="Table Web 2" w:semiHidden="1" w:unhideWhenUsed="1"/>
-    <w:lsdException w:name="Table Web 3" w:semiHidden="1" w:unhideWhenUsed="1"/>
     <w:lsdException w:name="Balloon Text" w:semiHidden="1" w:unhideWhenUsed="1"/>
     <w:lsdException w:name="Table Grid" w:uiPriority="39"/>
-    <w:lsdException w:name="Table Theme" w:semiHidden="1" w:unhideWhenUsed="1"/>
     <w:lsdException w:name="Placeholder Text" w:semiHidden="1"/>
     <w:lsdException w:name="No Spacing" w:uiPriority="1" w:qFormat="1"/>
     <w:lsdException w:name="Light Shading" w:uiPriority="60"/>
@@ -2357,6 +3241,7 @@
     <w:lsdException w:name="Smart Hyperlink" w:semiHidden="1" w:unhideWhenUsed="1"/>
     <w:lsdException w:name="Hashtag" w:semiHidden="1" w:unhideWhenUsed="1"/>
     <w:lsdException w:name="Unresolved Mention" w:semiHidden="1" w:unhideWhenUsed="1"/>
+    <w:lsdException w:name="Smart Link" w:semiHidden="1" w:unhideWhenUsed="1"/>
   </w:latentStyles>
   <w:style w:type="paragraph" w:default="1" w:styleId="Normal">
     <w:name w:val="Normal"/>

</xml_diff>